<commit_message>
first commit in a while
</commit_message>
<xml_diff>
--- a/public/poDocument.docx
+++ b/public/poDocument.docx
@@ -15,18 +15,21 @@
     <w:tbl>
       <w:tblPr>
         <w:tblStyle w:val="TableGridLight"/>
-        <w:tblW w:w="13036" w:type="dxa"/>
+        <w:tblW w:w="10007" w:type="dxa"/>
         <w:tblLook w:val="04A0" w:firstRow="1" w:lastRow="0" w:firstColumn="1" w:lastColumn="0" w:noHBand="0" w:noVBand="1"/>
       </w:tblPr>
       <w:tblGrid>
-        <w:gridCol w:w="7225"/>
-        <w:gridCol w:w="2835"/>
-        <w:gridCol w:w="2976"/>
+        <w:gridCol w:w="5547"/>
+        <w:gridCol w:w="2176"/>
+        <w:gridCol w:w="2284"/>
       </w:tblGrid>
       <w:tr>
-        <w:tc>
-          <w:tcPr>
-            <w:tcW w:w="7225" w:type="dxa"/>
+        <w:trPr>
+          <w:trHeight w:val="249"/>
+        </w:trPr>
+        <w:tc>
+          <w:tcPr>
+            <w:tcW w:w="5547" w:type="dxa"/>
           </w:tcPr>
           <w:p>
             <w:pPr>
@@ -35,6 +38,7 @@
               </w:rPr>
             </w:pPr>
             <w:proofErr w:type="spellStart"/>
+            <w:proofErr w:type="gramStart"/>
             <w:r>
               <w:rPr>
                 <w:rFonts w:cs="Times New Roman"/>
@@ -42,6 +46,7 @@
               <w:t>Jl.Desa</w:t>
             </w:r>
             <w:proofErr w:type="spellEnd"/>
+            <w:proofErr w:type="gramEnd"/>
             <w:r>
               <w:rPr>
                 <w:rFonts w:cs="Times New Roman"/>
@@ -72,7 +77,7 @@
         </w:tc>
         <w:tc>
           <w:tcPr>
-            <w:tcW w:w="2835" w:type="dxa"/>
+            <w:tcW w:w="2176" w:type="dxa"/>
           </w:tcPr>
           <w:p>
             <w:pPr>
@@ -94,7 +99,7 @@
         </w:tc>
         <w:tc>
           <w:tcPr>
-            <w:tcW w:w="2976" w:type="dxa"/>
+            <w:tcW w:w="2284" w:type="dxa"/>
           </w:tcPr>
           <w:p>
             <w:pPr>
@@ -112,13 +117,7 @@
               <w:rPr>
                 <w:rFonts w:cs="Times New Roman"/>
               </w:rPr>
-              <w:t xml:space="preserve"> $</w:t>
-            </w:r>
-            <w:r>
-              <w:rPr>
-                <w:rFonts w:cs="Times New Roman"/>
-              </w:rPr>
-              <w:t>{</w:t>
+              <w:t xml:space="preserve"> ${</w:t>
             </w:r>
             <w:proofErr w:type="spellStart"/>
             <w:r>
@@ -138,9 +137,12 @@
         </w:tc>
       </w:tr>
       <w:tr>
-        <w:tc>
-          <w:tcPr>
-            <w:tcW w:w="7225" w:type="dxa"/>
+        <w:trPr>
+          <w:trHeight w:val="264"/>
+        </w:trPr>
+        <w:tc>
+          <w:tcPr>
+            <w:tcW w:w="5547" w:type="dxa"/>
           </w:tcPr>
           <w:p>
             <w:pPr>
@@ -178,7 +180,7 @@
         </w:tc>
         <w:tc>
           <w:tcPr>
-            <w:tcW w:w="2835" w:type="dxa"/>
+            <w:tcW w:w="2176" w:type="dxa"/>
           </w:tcPr>
           <w:p>
             <w:pPr>
@@ -200,7 +202,7 @@
         </w:tc>
         <w:tc>
           <w:tcPr>
-            <w:tcW w:w="2976" w:type="dxa"/>
+            <w:tcW w:w="2284" w:type="dxa"/>
           </w:tcPr>
           <w:p>
             <w:pPr>
@@ -218,44 +220,14 @@
               <w:rPr>
                 <w:rFonts w:cs="Times New Roman"/>
               </w:rPr>
-              <w:t xml:space="preserve"> $</w:t>
-            </w:r>
-            <w:r>
-              <w:rPr>
-                <w:rFonts w:cs="Times New Roman"/>
-              </w:rPr>
-              <w:t>{</w:t>
+              <w:t xml:space="preserve"> ${</w:t>
             </w:r>
             <w:proofErr w:type="spellStart"/>
             <w:r>
               <w:rPr>
                 <w:rFonts w:cs="Times New Roman"/>
               </w:rPr>
-              <w:t>p</w:t>
-            </w:r>
-            <w:r>
-              <w:rPr>
-                <w:rFonts w:cs="Times New Roman"/>
-              </w:rPr>
-              <w:t>o</w:t>
-            </w:r>
-            <w:r>
-              <w:rPr>
-                <w:rFonts w:cs="Times New Roman"/>
-              </w:rPr>
-              <w:t>C</w:t>
-            </w:r>
-            <w:r>
-              <w:rPr>
-                <w:rFonts w:cs="Times New Roman"/>
-              </w:rPr>
-              <w:t>reated</w:t>
-            </w:r>
-            <w:r>
-              <w:rPr>
-                <w:rFonts w:cs="Times New Roman"/>
-              </w:rPr>
-              <w:t>_at</w:t>
+              <w:t>poCreated_at</w:t>
             </w:r>
             <w:proofErr w:type="spellEnd"/>
             <w:r>
@@ -268,9 +240,12 @@
         </w:tc>
       </w:tr>
       <w:tr>
-        <w:tc>
-          <w:tcPr>
-            <w:tcW w:w="7225" w:type="dxa"/>
+        <w:trPr>
+          <w:trHeight w:val="763"/>
+        </w:trPr>
+        <w:tc>
+          <w:tcPr>
+            <w:tcW w:w="5547" w:type="dxa"/>
           </w:tcPr>
           <w:p>
             <w:pPr>
@@ -320,7 +295,7 @@
         </w:tc>
         <w:tc>
           <w:tcPr>
-            <w:tcW w:w="2835" w:type="dxa"/>
+            <w:tcW w:w="2176" w:type="dxa"/>
           </w:tcPr>
           <w:p>
             <w:pPr>
@@ -342,7 +317,7 @@
         </w:tc>
         <w:tc>
           <w:tcPr>
-            <w:tcW w:w="2976" w:type="dxa"/>
+            <w:tcW w:w="2284" w:type="dxa"/>
           </w:tcPr>
           <w:p>
             <w:pPr>
@@ -360,13 +335,7 @@
               <w:rPr>
                 <w:rFonts w:cs="Times New Roman"/>
               </w:rPr>
-              <w:t xml:space="preserve"> $</w:t>
-            </w:r>
-            <w:r>
-              <w:rPr>
-                <w:rFonts w:cs="Times New Roman"/>
-              </w:rPr>
-              <w:t>{</w:t>
+              <w:t xml:space="preserve"> ${</w:t>
             </w:r>
             <w:proofErr w:type="spellStart"/>
             <w:r>
@@ -391,19 +360,22 @@
     <w:tbl>
       <w:tblPr>
         <w:tblStyle w:val="TableGridLight"/>
-        <w:tblW w:w="13036" w:type="dxa"/>
+        <w:tblW w:w="9941" w:type="dxa"/>
         <w:tblLook w:val="04A0" w:firstRow="1" w:lastRow="0" w:firstColumn="1" w:lastColumn="0" w:noHBand="0" w:noVBand="1"/>
       </w:tblPr>
       <w:tblGrid>
-        <w:gridCol w:w="1838"/>
-        <w:gridCol w:w="5387"/>
-        <w:gridCol w:w="2835"/>
-        <w:gridCol w:w="2976"/>
+        <w:gridCol w:w="1483"/>
+        <w:gridCol w:w="4058"/>
+        <w:gridCol w:w="2140"/>
+        <w:gridCol w:w="2260"/>
       </w:tblGrid>
       <w:tr>
-        <w:tc>
-          <w:tcPr>
-            <w:tcW w:w="1838" w:type="dxa"/>
+        <w:trPr>
+          <w:trHeight w:val="284"/>
+        </w:trPr>
+        <w:tc>
+          <w:tcPr>
+            <w:tcW w:w="1401" w:type="dxa"/>
           </w:tcPr>
           <w:p>
             <w:pPr>
@@ -423,35 +395,35 @@
         </w:tc>
         <w:tc>
           <w:tcPr>
-            <w:tcW w:w="5387" w:type="dxa"/>
+            <w:tcW w:w="4108" w:type="dxa"/>
           </w:tcPr>
           <w:p/>
         </w:tc>
         <w:tc>
           <w:tcPr>
-            <w:tcW w:w="2835" w:type="dxa"/>
+            <w:tcW w:w="2162" w:type="dxa"/>
           </w:tcPr>
           <w:p/>
         </w:tc>
         <w:tc>
           <w:tcPr>
-            <w:tcW w:w="2976" w:type="dxa"/>
+            <w:tcW w:w="2269" w:type="dxa"/>
           </w:tcPr>
           <w:p/>
         </w:tc>
       </w:tr>
       <w:tr>
-        <w:tc>
-          <w:tcPr>
-            <w:tcW w:w="7225" w:type="dxa"/>
+        <w:trPr>
+          <w:trHeight w:val="301"/>
+        </w:trPr>
+        <w:tc>
+          <w:tcPr>
+            <w:tcW w:w="5510" w:type="dxa"/>
             <w:gridSpan w:val="2"/>
           </w:tcPr>
           <w:p>
             <w:r>
-              <w:t>$</w:t>
-            </w:r>
-            <w:r>
-              <w:t>{</w:t>
+              <w:t>${</w:t>
             </w:r>
             <w:proofErr w:type="spellStart"/>
             <w:r>
@@ -465,7 +437,7 @@
         </w:tc>
         <w:tc>
           <w:tcPr>
-            <w:tcW w:w="2835" w:type="dxa"/>
+            <w:tcW w:w="2162" w:type="dxa"/>
           </w:tcPr>
           <w:p>
             <w:r>
@@ -475,17 +447,11 @@
         </w:tc>
         <w:tc>
           <w:tcPr>
-            <w:tcW w:w="2976" w:type="dxa"/>
-          </w:tcPr>
-          <w:p>
-            <w:r>
-              <w:t>:</w:t>
-            </w:r>
-            <w:r>
-              <w:t xml:space="preserve"> $</w:t>
-            </w:r>
-            <w:r>
-              <w:t>{</w:t>
+            <w:tcW w:w="2269" w:type="dxa"/>
+          </w:tcPr>
+          <w:p>
+            <w:r>
+              <w:t>: ${</w:t>
             </w:r>
             <w:proofErr w:type="spellStart"/>
             <w:r>
@@ -499,9 +465,12 @@
         </w:tc>
       </w:tr>
       <w:tr>
-        <w:tc>
-          <w:tcPr>
-            <w:tcW w:w="1838" w:type="dxa"/>
+        <w:trPr>
+          <w:trHeight w:val="284"/>
+        </w:trPr>
+        <w:tc>
+          <w:tcPr>
+            <w:tcW w:w="1401" w:type="dxa"/>
           </w:tcPr>
           <w:p>
             <w:r>
@@ -511,29 +480,17 @@
         </w:tc>
         <w:tc>
           <w:tcPr>
-            <w:tcW w:w="5387" w:type="dxa"/>
-          </w:tcPr>
-          <w:p>
-            <w:r>
-              <w:t>:</w:t>
-            </w:r>
-            <w:r>
-              <w:t xml:space="preserve"> $</w:t>
-            </w:r>
-            <w:r>
-              <w:t>{</w:t>
-            </w:r>
-            <w:r>
-              <w:t>address</w:t>
-            </w:r>
-            <w:r>
-              <w:t>}</w:t>
-            </w:r>
-          </w:p>
-        </w:tc>
-        <w:tc>
-          <w:tcPr>
-            <w:tcW w:w="2835" w:type="dxa"/>
+            <w:tcW w:w="4108" w:type="dxa"/>
+          </w:tcPr>
+          <w:p>
+            <w:r>
+              <w:t>: ${address}</w:t>
+            </w:r>
+          </w:p>
+        </w:tc>
+        <w:tc>
+          <w:tcPr>
+            <w:tcW w:w="2162" w:type="dxa"/>
           </w:tcPr>
           <w:p>
             <w:r>
@@ -543,17 +500,11 @@
         </w:tc>
         <w:tc>
           <w:tcPr>
-            <w:tcW w:w="2976" w:type="dxa"/>
-          </w:tcPr>
-          <w:p>
-            <w:r>
-              <w:t>:</w:t>
-            </w:r>
-            <w:r>
-              <w:t xml:space="preserve"> $</w:t>
-            </w:r>
-            <w:r>
-              <w:t>{</w:t>
+            <w:tcW w:w="2269" w:type="dxa"/>
+          </w:tcPr>
+          <w:p>
+            <w:r>
+              <w:t>: ${</w:t>
             </w:r>
             <w:proofErr w:type="spellStart"/>
             <w:r>
@@ -567,9 +518,12 @@
         </w:tc>
       </w:tr>
       <w:tr>
-        <w:tc>
-          <w:tcPr>
-            <w:tcW w:w="1838" w:type="dxa"/>
+        <w:trPr>
+          <w:trHeight w:val="284"/>
+        </w:trPr>
+        <w:tc>
+          <w:tcPr>
+            <w:tcW w:w="1401" w:type="dxa"/>
           </w:tcPr>
           <w:p>
             <w:r>
@@ -579,17 +533,11 @@
         </w:tc>
         <w:tc>
           <w:tcPr>
-            <w:tcW w:w="5387" w:type="dxa"/>
-          </w:tcPr>
-          <w:p>
-            <w:r>
-              <w:t>:</w:t>
-            </w:r>
-            <w:r>
-              <w:t xml:space="preserve"> $</w:t>
-            </w:r>
-            <w:r>
-              <w:t>{</w:t>
+            <w:tcW w:w="4108" w:type="dxa"/>
+          </w:tcPr>
+          <w:p>
+            <w:r>
+              <w:t>: ${</w:t>
             </w:r>
             <w:proofErr w:type="spellStart"/>
             <w:r>
@@ -603,21 +551,24 @@
         </w:tc>
         <w:tc>
           <w:tcPr>
-            <w:tcW w:w="2835" w:type="dxa"/>
+            <w:tcW w:w="2162" w:type="dxa"/>
           </w:tcPr>
           <w:p/>
         </w:tc>
         <w:tc>
           <w:tcPr>
-            <w:tcW w:w="2976" w:type="dxa"/>
+            <w:tcW w:w="2269" w:type="dxa"/>
           </w:tcPr>
           <w:p/>
         </w:tc>
       </w:tr>
       <w:tr>
-        <w:tc>
-          <w:tcPr>
-            <w:tcW w:w="1838" w:type="dxa"/>
+        <w:trPr>
+          <w:trHeight w:val="284"/>
+        </w:trPr>
+        <w:tc>
+          <w:tcPr>
+            <w:tcW w:w="1401" w:type="dxa"/>
           </w:tcPr>
           <w:p>
             <w:r>
@@ -627,17 +578,11 @@
         </w:tc>
         <w:tc>
           <w:tcPr>
-            <w:tcW w:w="5387" w:type="dxa"/>
-          </w:tcPr>
-          <w:p>
-            <w:r>
-              <w:t>:</w:t>
-            </w:r>
-            <w:r>
-              <w:t xml:space="preserve"> $</w:t>
-            </w:r>
-            <w:r>
-              <w:t>{</w:t>
+            <w:tcW w:w="4108" w:type="dxa"/>
+          </w:tcPr>
+          <w:p>
+            <w:r>
+              <w:t>: ${</w:t>
             </w:r>
             <w:proofErr w:type="spellStart"/>
             <w:r>
@@ -651,13 +596,13 @@
         </w:tc>
         <w:tc>
           <w:tcPr>
-            <w:tcW w:w="2835" w:type="dxa"/>
+            <w:tcW w:w="2162" w:type="dxa"/>
           </w:tcPr>
           <w:p/>
         </w:tc>
         <w:tc>
           <w:tcPr>
-            <w:tcW w:w="2976" w:type="dxa"/>
+            <w:tcW w:w="2269" w:type="dxa"/>
           </w:tcPr>
           <w:p/>
         </w:tc>
@@ -668,21 +613,24 @@
     <w:tbl>
       <w:tblPr>
         <w:tblStyle w:val="TableGrid"/>
-        <w:tblW w:w="13036" w:type="dxa"/>
+        <w:tblW w:w="9973" w:type="dxa"/>
         <w:tblLook w:val="04A0" w:firstRow="1" w:lastRow="0" w:firstColumn="1" w:lastColumn="0" w:noHBand="0" w:noVBand="1"/>
       </w:tblPr>
       <w:tblGrid>
-        <w:gridCol w:w="846"/>
-        <w:gridCol w:w="5103"/>
-        <w:gridCol w:w="1276"/>
-        <w:gridCol w:w="1407"/>
-        <w:gridCol w:w="2159"/>
-        <w:gridCol w:w="2245"/>
+        <w:gridCol w:w="807"/>
+        <w:gridCol w:w="3624"/>
+        <w:gridCol w:w="1127"/>
+        <w:gridCol w:w="1180"/>
+        <w:gridCol w:w="1575"/>
+        <w:gridCol w:w="1660"/>
       </w:tblGrid>
       <w:tr>
-        <w:tc>
-          <w:tcPr>
-            <w:tcW w:w="846" w:type="dxa"/>
+        <w:trPr>
+          <w:trHeight w:val="288"/>
+        </w:trPr>
+        <w:tc>
+          <w:tcPr>
+            <w:tcW w:w="647" w:type="dxa"/>
           </w:tcPr>
           <w:p>
             <w:pPr>
@@ -703,7 +651,7 @@
         </w:tc>
         <w:tc>
           <w:tcPr>
-            <w:tcW w:w="5103" w:type="dxa"/>
+            <w:tcW w:w="3905" w:type="dxa"/>
           </w:tcPr>
           <w:p>
             <w:pPr>
@@ -724,7 +672,7 @@
         </w:tc>
         <w:tc>
           <w:tcPr>
-            <w:tcW w:w="1276" w:type="dxa"/>
+            <w:tcW w:w="976" w:type="dxa"/>
           </w:tcPr>
           <w:p>
             <w:pPr>
@@ -745,7 +693,7 @@
         </w:tc>
         <w:tc>
           <w:tcPr>
-            <w:tcW w:w="1407" w:type="dxa"/>
+            <w:tcW w:w="1076" w:type="dxa"/>
           </w:tcPr>
           <w:p>
             <w:pPr>
@@ -766,7 +714,7 @@
         </w:tc>
         <w:tc>
           <w:tcPr>
-            <w:tcW w:w="2159" w:type="dxa"/>
+            <w:tcW w:w="1652" w:type="dxa"/>
           </w:tcPr>
           <w:p>
             <w:pPr>
@@ -787,7 +735,7 @@
         </w:tc>
         <w:tc>
           <w:tcPr>
-            <w:tcW w:w="2245" w:type="dxa"/>
+            <w:tcW w:w="1717" w:type="dxa"/>
           </w:tcPr>
           <w:p>
             <w:pPr>
@@ -808,23 +756,35 @@
         </w:tc>
       </w:tr>
       <w:tr>
-        <w:tc>
-          <w:tcPr>
-            <w:tcW w:w="846" w:type="dxa"/>
+        <w:trPr>
+          <w:trHeight w:val="288"/>
+        </w:trPr>
+        <w:tc>
+          <w:tcPr>
+            <w:tcW w:w="647" w:type="dxa"/>
           </w:tcPr>
           <w:p>
             <w:pPr>
               <w:jc w:val="center"/>
             </w:pPr>
             <w:r>
-              <w:t>$</w:t>
-            </w:r>
-            <w:r>
-              <w:t>{</w:t>
-            </w:r>
-            <w:r>
-              <w:t>no</w:t>
-            </w:r>
+              <w:t>${no}</w:t>
+            </w:r>
+          </w:p>
+        </w:tc>
+        <w:tc>
+          <w:tcPr>
+            <w:tcW w:w="3905" w:type="dxa"/>
+          </w:tcPr>
+          <w:p>
+            <w:r>
+              <w:t>${</w:t>
+            </w:r>
+            <w:proofErr w:type="spellStart"/>
+            <w:r>
+              <w:t>itemName</w:t>
+            </w:r>
+            <w:proofErr w:type="spellEnd"/>
             <w:r>
               <w:t>}</w:t>
             </w:r>
@@ -832,18 +792,18 @@
         </w:tc>
         <w:tc>
           <w:tcPr>
-            <w:tcW w:w="5103" w:type="dxa"/>
-          </w:tcPr>
-          <w:p>
-            <w:r>
-              <w:t>$</w:t>
-            </w:r>
-            <w:r>
-              <w:t>{</w:t>
+            <w:tcW w:w="976" w:type="dxa"/>
+          </w:tcPr>
+          <w:p>
+            <w:pPr>
+              <w:jc w:val="center"/>
+            </w:pPr>
+            <w:r>
+              <w:t>${</w:t>
             </w:r>
             <w:proofErr w:type="spellStart"/>
             <w:r>
-              <w:t>itemName</w:t>
+              <w:t>qtyPo</w:t>
             </w:r>
             <w:proofErr w:type="spellEnd"/>
             <w:r>
@@ -853,21 +813,18 @@
         </w:tc>
         <w:tc>
           <w:tcPr>
-            <w:tcW w:w="1276" w:type="dxa"/>
+            <w:tcW w:w="1076" w:type="dxa"/>
           </w:tcPr>
           <w:p>
             <w:pPr>
               <w:jc w:val="center"/>
             </w:pPr>
             <w:r>
-              <w:t>$</w:t>
-            </w:r>
-            <w:r>
-              <w:t>{</w:t>
+              <w:t>${</w:t>
             </w:r>
             <w:proofErr w:type="spellStart"/>
             <w:r>
-              <w:t>qtyPo</w:t>
+              <w:t>satuan</w:t>
             </w:r>
             <w:proofErr w:type="spellEnd"/>
             <w:r>
@@ -877,21 +834,18 @@
         </w:tc>
         <w:tc>
           <w:tcPr>
-            <w:tcW w:w="1407" w:type="dxa"/>
+            <w:tcW w:w="1652" w:type="dxa"/>
           </w:tcPr>
           <w:p>
             <w:pPr>
               <w:jc w:val="center"/>
             </w:pPr>
             <w:r>
-              <w:t>$</w:t>
-            </w:r>
-            <w:r>
-              <w:t>{</w:t>
+              <w:t>${</w:t>
             </w:r>
             <w:proofErr w:type="spellStart"/>
             <w:r>
-              <w:t>satuan</w:t>
+              <w:t>harga</w:t>
             </w:r>
             <w:proofErr w:type="spellEnd"/>
             <w:r>
@@ -901,47 +855,14 @@
         </w:tc>
         <w:tc>
           <w:tcPr>
-            <w:tcW w:w="2159" w:type="dxa"/>
+            <w:tcW w:w="1717" w:type="dxa"/>
           </w:tcPr>
           <w:p>
             <w:pPr>
               <w:jc w:val="center"/>
             </w:pPr>
             <w:r>
-              <w:t>$</w:t>
-            </w:r>
-            <w:r>
-              <w:t>{</w:t>
-            </w:r>
-            <w:proofErr w:type="spellStart"/>
-            <w:r>
-              <w:t>harga</w:t>
-            </w:r>
-            <w:proofErr w:type="spellEnd"/>
-            <w:r>
-              <w:t>}</w:t>
-            </w:r>
-          </w:p>
-        </w:tc>
-        <w:tc>
-          <w:tcPr>
-            <w:tcW w:w="2245" w:type="dxa"/>
-          </w:tcPr>
-          <w:p>
-            <w:pPr>
-              <w:jc w:val="center"/>
-            </w:pPr>
-            <w:r>
-              <w:t>$</w:t>
-            </w:r>
-            <w:r>
-              <w:t>{</w:t>
-            </w:r>
-            <w:r>
-              <w:t>total</w:t>
-            </w:r>
-            <w:r>
-              <w:t>}</w:t>
+              <w:t>${total}</w:t>
             </w:r>
           </w:p>
         </w:tc>
@@ -952,20 +873,31 @@
     <w:tbl>
       <w:tblPr>
         <w:tblStyle w:val="TableGridLight"/>
-        <w:tblW w:w="13036" w:type="dxa"/>
+        <w:tblW w:w="10074" w:type="dxa"/>
+        <w:tblBorders>
+          <w:top w:val="single" w:sz="4" w:space="0" w:color="auto"/>
+          <w:left w:val="single" w:sz="4" w:space="0" w:color="auto"/>
+          <w:bottom w:val="single" w:sz="4" w:space="0" w:color="auto"/>
+          <w:right w:val="single" w:sz="4" w:space="0" w:color="auto"/>
+          <w:insideH w:val="single" w:sz="4" w:space="0" w:color="auto"/>
+          <w:insideV w:val="single" w:sz="4" w:space="0" w:color="auto"/>
+        </w:tblBorders>
         <w:tblLook w:val="04A0" w:firstRow="1" w:lastRow="0" w:firstColumn="1" w:lastColumn="0" w:noHBand="0" w:noVBand="1"/>
       </w:tblPr>
       <w:tblGrid>
-        <w:gridCol w:w="2590"/>
-        <w:gridCol w:w="2590"/>
-        <w:gridCol w:w="2186"/>
-        <w:gridCol w:w="2127"/>
-        <w:gridCol w:w="3543"/>
+        <w:gridCol w:w="2001"/>
+        <w:gridCol w:w="2002"/>
+        <w:gridCol w:w="1689"/>
+        <w:gridCol w:w="1644"/>
+        <w:gridCol w:w="2738"/>
       </w:tblGrid>
       <w:tr>
-        <w:tc>
-          <w:tcPr>
-            <w:tcW w:w="5180" w:type="dxa"/>
+        <w:trPr>
+          <w:trHeight w:val="252"/>
+        </w:trPr>
+        <w:tc>
+          <w:tcPr>
+            <w:tcW w:w="4003" w:type="dxa"/>
             <w:gridSpan w:val="2"/>
           </w:tcPr>
           <w:p>
@@ -986,7 +918,7 @@
         </w:tc>
         <w:tc>
           <w:tcPr>
-            <w:tcW w:w="4313" w:type="dxa"/>
+            <w:tcW w:w="3333" w:type="dxa"/>
             <w:gridSpan w:val="2"/>
           </w:tcPr>
           <w:p>
@@ -1007,7 +939,7 @@
         </w:tc>
         <w:tc>
           <w:tcPr>
-            <w:tcW w:w="3543" w:type="dxa"/>
+            <w:tcW w:w="2738" w:type="dxa"/>
           </w:tcPr>
           <w:p>
             <w:pPr>
@@ -1028,43 +960,46 @@
       </w:tr>
       <w:tr>
         <w:trPr>
-          <w:trHeight w:val="1307"/>
+          <w:trHeight w:val="1246"/>
         </w:trPr>
         <w:tc>
           <w:tcPr>
-            <w:tcW w:w="2590" w:type="dxa"/>
+            <w:tcW w:w="2001" w:type="dxa"/>
           </w:tcPr>
           <w:p/>
         </w:tc>
         <w:tc>
           <w:tcPr>
-            <w:tcW w:w="2590" w:type="dxa"/>
+            <w:tcW w:w="2001" w:type="dxa"/>
           </w:tcPr>
           <w:p/>
         </w:tc>
         <w:tc>
           <w:tcPr>
-            <w:tcW w:w="2186" w:type="dxa"/>
+            <w:tcW w:w="1689" w:type="dxa"/>
           </w:tcPr>
           <w:p/>
         </w:tc>
         <w:tc>
           <w:tcPr>
-            <w:tcW w:w="2127" w:type="dxa"/>
+            <w:tcW w:w="1643" w:type="dxa"/>
           </w:tcPr>
           <w:p/>
         </w:tc>
         <w:tc>
           <w:tcPr>
-            <w:tcW w:w="3543" w:type="dxa"/>
+            <w:tcW w:w="2738" w:type="dxa"/>
           </w:tcPr>
           <w:p/>
         </w:tc>
       </w:tr>
       <w:tr>
-        <w:tc>
-          <w:tcPr>
-            <w:tcW w:w="2590" w:type="dxa"/>
+        <w:trPr>
+          <w:trHeight w:val="252"/>
+        </w:trPr>
+        <w:tc>
+          <w:tcPr>
+            <w:tcW w:w="2001" w:type="dxa"/>
           </w:tcPr>
           <w:p>
             <w:r>
@@ -1074,16 +1009,16 @@
               <mc:AlternateContent>
                 <mc:Choice Requires="wps">
                   <w:drawing>
-                    <wp:anchor distT="0" distB="0" distL="114300" distR="114300" simplePos="0" relativeHeight="251659264" behindDoc="0" locked="0" layoutInCell="1" allowOverlap="1" wp14:anchorId="6CEB3CFA" wp14:editId="178F3264">
+                    <wp:anchor distT="0" distB="0" distL="114300" distR="114300" simplePos="0" relativeHeight="251659264" behindDoc="0" locked="0" layoutInCell="1" allowOverlap="1" wp14:anchorId="6D01E677" wp14:editId="152EA82E">
                       <wp:simplePos x="0" y="0"/>
                       <wp:positionH relativeFrom="column">
-                        <wp:posOffset>-50734</wp:posOffset>
+                        <wp:posOffset>-52552</wp:posOffset>
                       </wp:positionH>
                       <wp:positionV relativeFrom="paragraph">
-                        <wp:posOffset>148196</wp:posOffset>
+                        <wp:posOffset>148764</wp:posOffset>
                       </wp:positionV>
-                      <wp:extent cx="1587062" cy="0"/>
-                      <wp:effectExtent l="0" t="12700" r="13335" b="12700"/>
+                      <wp:extent cx="1177159" cy="10511"/>
+                      <wp:effectExtent l="12700" t="12700" r="4445" b="2540"/>
                       <wp:wrapNone/>
                       <wp:docPr id="2" name="Straight Connector 2"/>
                       <wp:cNvGraphicFramePr/>
@@ -1094,159 +1029,7 @@
                             <wps:spPr>
                               <a:xfrm>
                                 <a:off x="0" y="0"/>
-                                <a:ext cx="1587062" cy="0"/>
-                              </a:xfrm>
-                              <a:prstGeom prst="line">
-                                <a:avLst/>
-                              </a:prstGeom>
-                              <a:ln w="19050">
-                                <a:solidFill>
-                                  <a:schemeClr val="tx1"/>
-                                </a:solidFill>
-                                <a:prstDash val="sysDot"/>
-                              </a:ln>
-                            </wps:spPr>
-                            <wps:style>
-                              <a:lnRef idx="1">
-                                <a:schemeClr val="accent1"/>
-                              </a:lnRef>
-                              <a:fillRef idx="0">
-                                <a:schemeClr val="accent1"/>
-                              </a:fillRef>
-                              <a:effectRef idx="0">
-                                <a:schemeClr val="accent1"/>
-                              </a:effectRef>
-                              <a:fontRef idx="minor">
-                                <a:schemeClr val="tx1"/>
-                              </a:fontRef>
-                            </wps:style>
-                            <wps:bodyPr/>
-                          </wps:wsp>
-                        </a:graphicData>
-                      </a:graphic>
-                    </wp:anchor>
-                  </w:drawing>
-                </mc:Choice>
-                <mc:Fallback>
-                  <w:pict>
-                    <v:line w14:anchorId="62BFBE1E" id="Straight Connector 2" o:spid="_x0000_s1026" style="position:absolute;z-index:251659264;visibility:visible;mso-wrap-style:square;mso-wrap-distance-left:9pt;mso-wrap-distance-top:0;mso-wrap-distance-right:9pt;mso-wrap-distance-bottom:0;mso-position-horizontal:absolute;mso-position-horizontal-relative:text;mso-position-vertical:absolute;mso-position-vertical-relative:text" from="-4pt,11.65pt" to="120.95pt,11.65pt" o:gfxdata="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" strokecolor="black [3213]" strokeweight="1.5pt">
-                      <v:stroke dashstyle="1 1"/>
-                    </v:line>
-                  </w:pict>
-                </mc:Fallback>
-              </mc:AlternateContent>
-            </w:r>
-          </w:p>
-        </w:tc>
-        <w:tc>
-          <w:tcPr>
-            <w:tcW w:w="2590" w:type="dxa"/>
-          </w:tcPr>
-          <w:p>
-            <w:r>
-              <w:rPr>
-                <w:noProof/>
-              </w:rPr>
-              <mc:AlternateContent>
-                <mc:Choice Requires="wps">
-                  <w:drawing>
-                    <wp:anchor distT="0" distB="0" distL="114300" distR="114300" simplePos="0" relativeHeight="251660288" behindDoc="0" locked="0" layoutInCell="1" allowOverlap="1" wp14:anchorId="6B8CEBA2" wp14:editId="1838A6BB">
-                      <wp:simplePos x="0" y="0"/>
-                      <wp:positionH relativeFrom="column">
-                        <wp:posOffset>-45260</wp:posOffset>
-                      </wp:positionH>
-                      <wp:positionV relativeFrom="paragraph">
-                        <wp:posOffset>155203</wp:posOffset>
-                      </wp:positionV>
-                      <wp:extent cx="1587062" cy="0"/>
-                      <wp:effectExtent l="0" t="12700" r="13335" b="12700"/>
-                      <wp:wrapNone/>
-                      <wp:docPr id="3" name="Straight Connector 3"/>
-                      <wp:cNvGraphicFramePr/>
-                      <a:graphic xmlns:a="http://schemas.openxmlformats.org/drawingml/2006/main">
-                        <a:graphicData uri="http://schemas.microsoft.com/office/word/2010/wordprocessingShape">
-                          <wps:wsp>
-                            <wps:cNvCnPr/>
-                            <wps:spPr>
-                              <a:xfrm>
-                                <a:off x="0" y="0"/>
-                                <a:ext cx="1587062" cy="0"/>
-                              </a:xfrm>
-                              <a:prstGeom prst="line">
-                                <a:avLst/>
-                              </a:prstGeom>
-                              <a:ln w="19050">
-                                <a:solidFill>
-                                  <a:schemeClr val="tx1"/>
-                                </a:solidFill>
-                                <a:prstDash val="sysDot"/>
-                              </a:ln>
-                            </wps:spPr>
-                            <wps:style>
-                              <a:lnRef idx="1">
-                                <a:schemeClr val="accent1"/>
-                              </a:lnRef>
-                              <a:fillRef idx="0">
-                                <a:schemeClr val="accent1"/>
-                              </a:fillRef>
-                              <a:effectRef idx="0">
-                                <a:schemeClr val="accent1"/>
-                              </a:effectRef>
-                              <a:fontRef idx="minor">
-                                <a:schemeClr val="tx1"/>
-                              </a:fontRef>
-                            </wps:style>
-                            <wps:bodyPr/>
-                          </wps:wsp>
-                        </a:graphicData>
-                      </a:graphic>
-                    </wp:anchor>
-                  </w:drawing>
-                </mc:Choice>
-                <mc:Fallback>
-                  <w:pict>
-                    <v:line w14:anchorId="098D5466" id="Straight Connector 3" o:spid="_x0000_s1026" style="position:absolute;z-index:251660288;visibility:visible;mso-wrap-style:square;mso-wrap-distance-left:9pt;mso-wrap-distance-top:0;mso-wrap-distance-right:9pt;mso-wrap-distance-bottom:0;mso-position-horizontal:absolute;mso-position-horizontal-relative:text;mso-position-vertical:absolute;mso-position-vertical-relative:text" from="-3.55pt,12.2pt" to="121.4pt,12.2pt" o:gfxdata="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" strokecolor="black [3213]" strokeweight="1.5pt">
-                      <v:stroke dashstyle="1 1"/>
-                    </v:line>
-                  </w:pict>
-                </mc:Fallback>
-              </mc:AlternateContent>
-            </w:r>
-          </w:p>
-        </w:tc>
-        <w:tc>
-          <w:tcPr>
-            <w:tcW w:w="2186" w:type="dxa"/>
-          </w:tcPr>
-          <w:p>
-            <w:r>
-              <w:rPr>
-                <w:noProof/>
-              </w:rPr>
-              <mc:AlternateContent>
-                <mc:Choice Requires="wps">
-                  <w:drawing>
-                    <wp:anchor distT="0" distB="0" distL="114300" distR="114300" simplePos="0" relativeHeight="251661312" behindDoc="0" locked="0" layoutInCell="1" allowOverlap="1" wp14:anchorId="50611798" wp14:editId="37D2FCE2">
-                      <wp:simplePos x="0" y="0"/>
-                      <wp:positionH relativeFrom="column">
-                        <wp:posOffset>2234</wp:posOffset>
-                      </wp:positionH>
-                      <wp:positionV relativeFrom="paragraph">
-                        <wp:posOffset>149882</wp:posOffset>
-                      </wp:positionV>
-                      <wp:extent cx="1240221" cy="0"/>
-                      <wp:effectExtent l="0" t="12700" r="17145" b="12700"/>
-                      <wp:wrapNone/>
-                      <wp:docPr id="4" name="Straight Connector 4"/>
-                      <wp:cNvGraphicFramePr/>
-                      <a:graphic xmlns:a="http://schemas.openxmlformats.org/drawingml/2006/main">
-                        <a:graphicData uri="http://schemas.microsoft.com/office/word/2010/wordprocessingShape">
-                          <wps:wsp>
-                            <wps:cNvCnPr/>
-                            <wps:spPr>
-                              <a:xfrm>
-                                <a:off x="0" y="0"/>
-                                <a:ext cx="1240221" cy="0"/>
+                                <a:ext cx="1177159" cy="10511"/>
                               </a:xfrm>
                               <a:prstGeom prst="line">
                                 <a:avLst/>
@@ -1279,12 +1062,15 @@
                       <wp14:sizeRelH relativeFrom="margin">
                         <wp14:pctWidth>0</wp14:pctWidth>
                       </wp14:sizeRelH>
+                      <wp14:sizeRelV relativeFrom="margin">
+                        <wp14:pctHeight>0</wp14:pctHeight>
+                      </wp14:sizeRelV>
                     </wp:anchor>
                   </w:drawing>
                 </mc:Choice>
                 <mc:Fallback>
                   <w:pict>
-                    <v:line w14:anchorId="582A5744" id="Straight Connector 4" o:spid="_x0000_s1026" style="position:absolute;z-index:251661312;visibility:visible;mso-wrap-style:square;mso-width-percent:0;mso-wrap-distance-left:9pt;mso-wrap-distance-top:0;mso-wrap-distance-right:9pt;mso-wrap-distance-bottom:0;mso-position-horizontal:absolute;mso-position-horizontal-relative:text;mso-position-vertical:absolute;mso-position-vertical-relative:text;mso-width-percent:0;mso-width-relative:margin" from=".2pt,11.8pt" to="97.85pt,11.8pt" o:gfxdata="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" strokecolor="black [3213]" strokeweight="1.5pt">
+                    <v:line w14:anchorId="1DBB2216" id="Straight Connector 2" o:spid="_x0000_s1026" style="position:absolute;z-index:251659264;visibility:visible;mso-wrap-style:square;mso-width-percent:0;mso-height-percent:0;mso-wrap-distance-left:9pt;mso-wrap-distance-top:0;mso-wrap-distance-right:9pt;mso-wrap-distance-bottom:0;mso-position-horizontal:absolute;mso-position-horizontal-relative:text;mso-position-vertical:absolute;mso-position-vertical-relative:text;mso-width-percent:0;mso-height-percent:0;mso-width-relative:margin;mso-height-relative:margin" from="-4.15pt,11.7pt" to="88.55pt,12.55pt" o:gfxdata="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" strokecolor="black [3213]" strokeweight="1.5pt">
                       <v:stroke dashstyle="1 1"/>
                     </v:line>
                   </w:pict>
@@ -1295,7 +1081,7 @@
         </w:tc>
         <w:tc>
           <w:tcPr>
-            <w:tcW w:w="2127" w:type="dxa"/>
+            <w:tcW w:w="2001" w:type="dxa"/>
           </w:tcPr>
           <w:p>
             <w:r>
@@ -1305,27 +1091,27 @@
               <mc:AlternateContent>
                 <mc:Choice Requires="wps">
                   <w:drawing>
-                    <wp:anchor distT="0" distB="0" distL="114300" distR="114300" simplePos="0" relativeHeight="251662336" behindDoc="0" locked="0" layoutInCell="1" allowOverlap="1" wp14:anchorId="343C3BB3" wp14:editId="05CB1474">
+                    <wp:anchor distT="0" distB="0" distL="114300" distR="114300" simplePos="0" relativeHeight="251660288" behindDoc="0" locked="0" layoutInCell="1" allowOverlap="1" wp14:anchorId="1E4361A1" wp14:editId="5B9CDE9E">
                       <wp:simplePos x="0" y="0"/>
                       <wp:positionH relativeFrom="column">
-                        <wp:posOffset>1182</wp:posOffset>
+                        <wp:posOffset>-38735</wp:posOffset>
                       </wp:positionH>
                       <wp:positionV relativeFrom="paragraph">
-                        <wp:posOffset>149795</wp:posOffset>
+                        <wp:posOffset>146794</wp:posOffset>
                       </wp:positionV>
-                      <wp:extent cx="1240221" cy="0"/>
-                      <wp:effectExtent l="0" t="12700" r="17145" b="12700"/>
+                      <wp:extent cx="1101397" cy="0"/>
+                      <wp:effectExtent l="0" t="12700" r="3810" b="0"/>
                       <wp:wrapNone/>
-                      <wp:docPr id="5" name="Straight Connector 5"/>
+                      <wp:docPr id="3" name="Straight Connector 3"/>
                       <wp:cNvGraphicFramePr/>
                       <a:graphic xmlns:a="http://schemas.openxmlformats.org/drawingml/2006/main">
                         <a:graphicData uri="http://schemas.microsoft.com/office/word/2010/wordprocessingShape">
                           <wps:wsp>
                             <wps:cNvCnPr/>
                             <wps:spPr>
-                              <a:xfrm>
+                              <a:xfrm flipV="1">
                                 <a:off x="0" y="0"/>
-                                <a:ext cx="1240221" cy="0"/>
+                                <a:ext cx="1101397" cy="0"/>
                               </a:xfrm>
                               <a:prstGeom prst="line">
                                 <a:avLst/>
@@ -1358,12 +1144,15 @@
                       <wp14:sizeRelH relativeFrom="margin">
                         <wp14:pctWidth>0</wp14:pctWidth>
                       </wp14:sizeRelH>
+                      <wp14:sizeRelV relativeFrom="margin">
+                        <wp14:pctHeight>0</wp14:pctHeight>
+                      </wp14:sizeRelV>
                     </wp:anchor>
                   </w:drawing>
                 </mc:Choice>
                 <mc:Fallback>
                   <w:pict>
-                    <v:line w14:anchorId="73B684A0" id="Straight Connector 5" o:spid="_x0000_s1026" style="position:absolute;z-index:251662336;visibility:visible;mso-wrap-style:square;mso-width-percent:0;mso-wrap-distance-left:9pt;mso-wrap-distance-top:0;mso-wrap-distance-right:9pt;mso-wrap-distance-bottom:0;mso-position-horizontal:absolute;mso-position-horizontal-relative:text;mso-position-vertical:absolute;mso-position-vertical-relative:text;mso-width-percent:0;mso-width-relative:margin" from=".1pt,11.8pt" to="97.75pt,11.8pt" o:gfxdata="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" strokecolor="black [3213]" strokeweight="1.5pt">
+                    <v:line w14:anchorId="427A4CBC" id="Straight Connector 3" o:spid="_x0000_s1026" style="position:absolute;flip:y;z-index:251660288;visibility:visible;mso-wrap-style:square;mso-width-percent:0;mso-height-percent:0;mso-wrap-distance-left:9pt;mso-wrap-distance-top:0;mso-wrap-distance-right:9pt;mso-wrap-distance-bottom:0;mso-position-horizontal:absolute;mso-position-horizontal-relative:text;mso-position-vertical:absolute;mso-position-vertical-relative:text;mso-width-percent:0;mso-height-percent:0;mso-width-relative:margin;mso-height-relative:margin" from="-3.05pt,11.55pt" to="83.65pt,11.55pt" o:gfxdata="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" strokecolor="black [3213]" strokeweight="1.5pt">
                       <v:stroke dashstyle="1 1"/>
                     </v:line>
                   </w:pict>
@@ -1374,12 +1163,9 @@
         </w:tc>
         <w:tc>
           <w:tcPr>
-            <w:tcW w:w="3543" w:type="dxa"/>
-          </w:tcPr>
-          <w:p>
-            <w:pPr>
-              <w:jc w:val="center"/>
-            </w:pPr>
+            <w:tcW w:w="1689" w:type="dxa"/>
+          </w:tcPr>
+          <w:p>
             <w:r>
               <w:rPr>
                 <w:noProof/>
@@ -1387,18 +1173,18 @@
               <mc:AlternateContent>
                 <mc:Choice Requires="wps">
                   <w:drawing>
-                    <wp:anchor distT="0" distB="0" distL="114300" distR="114300" simplePos="0" relativeHeight="251663360" behindDoc="0" locked="0" layoutInCell="1" allowOverlap="1" wp14:anchorId="5ADC521F" wp14:editId="51476101">
+                    <wp:anchor distT="0" distB="0" distL="114300" distR="114300" simplePos="0" relativeHeight="251661312" behindDoc="0" locked="0" layoutInCell="1" allowOverlap="1" wp14:anchorId="53F1F127" wp14:editId="0BFD2DAA">
                       <wp:simplePos x="0" y="0"/>
                       <wp:positionH relativeFrom="column">
-                        <wp:posOffset>37728</wp:posOffset>
+                        <wp:posOffset>-29933</wp:posOffset>
                       </wp:positionH>
                       <wp:positionV relativeFrom="paragraph">
-                        <wp:posOffset>152269</wp:posOffset>
+                        <wp:posOffset>149203</wp:posOffset>
                       </wp:positionV>
-                      <wp:extent cx="2112579" cy="0"/>
-                      <wp:effectExtent l="0" t="12700" r="21590" b="12700"/>
+                      <wp:extent cx="977003" cy="0"/>
+                      <wp:effectExtent l="0" t="12700" r="1270" b="0"/>
                       <wp:wrapNone/>
-                      <wp:docPr id="6" name="Straight Connector 6"/>
+                      <wp:docPr id="4" name="Straight Connector 4"/>
                       <wp:cNvGraphicFramePr/>
                       <a:graphic xmlns:a="http://schemas.openxmlformats.org/drawingml/2006/main">
                         <a:graphicData uri="http://schemas.microsoft.com/office/word/2010/wordprocessingShape">
@@ -1407,7 +1193,7 @@
                             <wps:spPr>
                               <a:xfrm>
                                 <a:off x="0" y="0"/>
-                                <a:ext cx="2112579" cy="0"/>
+                                <a:ext cx="977003" cy="0"/>
                               </a:xfrm>
                               <a:prstGeom prst="line">
                                 <a:avLst/>
@@ -1440,12 +1226,15 @@
                       <wp14:sizeRelH relativeFrom="margin">
                         <wp14:pctWidth>0</wp14:pctWidth>
                       </wp14:sizeRelH>
+                      <wp14:sizeRelV relativeFrom="margin">
+                        <wp14:pctHeight>0</wp14:pctHeight>
+                      </wp14:sizeRelV>
                     </wp:anchor>
                   </w:drawing>
                 </mc:Choice>
                 <mc:Fallback>
                   <w:pict>
-                    <v:line w14:anchorId="688031BD" id="Straight Connector 6" o:spid="_x0000_s1026" style="position:absolute;z-index:251663360;visibility:visible;mso-wrap-style:square;mso-width-percent:0;mso-wrap-distance-left:9pt;mso-wrap-distance-top:0;mso-wrap-distance-right:9pt;mso-wrap-distance-bottom:0;mso-position-horizontal:absolute;mso-position-horizontal-relative:text;mso-position-vertical:absolute;mso-position-vertical-relative:text;mso-width-percent:0;mso-width-relative:margin" from="2.95pt,12pt" to="169.3pt,12pt" o:gfxdata="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" strokecolor="black [3213]" strokeweight="1.5pt">
+                    <v:line w14:anchorId="0E208A70" id="Straight Connector 4" o:spid="_x0000_s1026" style="position:absolute;z-index:251661312;visibility:visible;mso-wrap-style:square;mso-width-percent:0;mso-height-percent:0;mso-wrap-distance-left:9pt;mso-wrap-distance-top:0;mso-wrap-distance-right:9pt;mso-wrap-distance-bottom:0;mso-position-horizontal:absolute;mso-position-horizontal-relative:text;mso-position-vertical:absolute;mso-position-vertical-relative:text;mso-width-percent:0;mso-height-percent:0;mso-width-relative:margin;mso-height-relative:margin" from="-2.35pt,11.75pt" to="74.6pt,11.75pt" o:gfxdata="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" strokecolor="black [3213]" strokeweight="1.5pt">
                       <v:stroke dashstyle="1 1"/>
                     </v:line>
                   </w:pict>
@@ -1454,17 +1243,187 @@
             </w:r>
           </w:p>
         </w:tc>
+        <w:tc>
+          <w:tcPr>
+            <w:tcW w:w="1643" w:type="dxa"/>
+          </w:tcPr>
+          <w:p>
+            <w:r>
+              <w:rPr>
+                <w:noProof/>
+              </w:rPr>
+              <mc:AlternateContent>
+                <mc:Choice Requires="wps">
+                  <w:drawing>
+                    <wp:anchor distT="0" distB="0" distL="114300" distR="114300" simplePos="0" relativeHeight="251662336" behindDoc="0" locked="0" layoutInCell="1" allowOverlap="1" wp14:anchorId="118B1A58" wp14:editId="58A6385B">
+                      <wp:simplePos x="0" y="0"/>
+                      <wp:positionH relativeFrom="column">
+                        <wp:posOffset>-19882</wp:posOffset>
+                      </wp:positionH>
+                      <wp:positionV relativeFrom="paragraph">
+                        <wp:posOffset>149203</wp:posOffset>
+                      </wp:positionV>
+                      <wp:extent cx="966623" cy="0"/>
+                      <wp:effectExtent l="0" t="12700" r="11430" b="0"/>
+                      <wp:wrapNone/>
+                      <wp:docPr id="5" name="Straight Connector 5"/>
+                      <wp:cNvGraphicFramePr/>
+                      <a:graphic xmlns:a="http://schemas.openxmlformats.org/drawingml/2006/main">
+                        <a:graphicData uri="http://schemas.microsoft.com/office/word/2010/wordprocessingShape">
+                          <wps:wsp>
+                            <wps:cNvCnPr/>
+                            <wps:spPr>
+                              <a:xfrm>
+                                <a:off x="0" y="0"/>
+                                <a:ext cx="966623" cy="0"/>
+                              </a:xfrm>
+                              <a:prstGeom prst="line">
+                                <a:avLst/>
+                              </a:prstGeom>
+                              <a:ln w="19050">
+                                <a:solidFill>
+                                  <a:schemeClr val="tx1"/>
+                                </a:solidFill>
+                                <a:prstDash val="sysDot"/>
+                              </a:ln>
+                            </wps:spPr>
+                            <wps:style>
+                              <a:lnRef idx="1">
+                                <a:schemeClr val="accent1"/>
+                              </a:lnRef>
+                              <a:fillRef idx="0">
+                                <a:schemeClr val="accent1"/>
+                              </a:fillRef>
+                              <a:effectRef idx="0">
+                                <a:schemeClr val="accent1"/>
+                              </a:effectRef>
+                              <a:fontRef idx="minor">
+                                <a:schemeClr val="tx1"/>
+                              </a:fontRef>
+                            </wps:style>
+                            <wps:bodyPr/>
+                          </wps:wsp>
+                        </a:graphicData>
+                      </a:graphic>
+                      <wp14:sizeRelH relativeFrom="margin">
+                        <wp14:pctWidth>0</wp14:pctWidth>
+                      </wp14:sizeRelH>
+                      <wp14:sizeRelV relativeFrom="margin">
+                        <wp14:pctHeight>0</wp14:pctHeight>
+                      </wp14:sizeRelV>
+                    </wp:anchor>
+                  </w:drawing>
+                </mc:Choice>
+                <mc:Fallback>
+                  <w:pict>
+                    <v:line w14:anchorId="7B4B28CA" id="Straight Connector 5" o:spid="_x0000_s1026" style="position:absolute;z-index:251662336;visibility:visible;mso-wrap-style:square;mso-width-percent:0;mso-height-percent:0;mso-wrap-distance-left:9pt;mso-wrap-distance-top:0;mso-wrap-distance-right:9pt;mso-wrap-distance-bottom:0;mso-position-horizontal:absolute;mso-position-horizontal-relative:text;mso-position-vertical:absolute;mso-position-vertical-relative:text;mso-width-percent:0;mso-height-percent:0;mso-width-relative:margin;mso-height-relative:margin" from="-1.55pt,11.75pt" to="74.55pt,11.75pt" o:gfxdata="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" strokecolor="black [3213]" strokeweight="1.5pt">
+                      <v:stroke dashstyle="1 1"/>
+                    </v:line>
+                  </w:pict>
+                </mc:Fallback>
+              </mc:AlternateContent>
+            </w:r>
+          </w:p>
+        </w:tc>
+        <w:tc>
+          <w:tcPr>
+            <w:tcW w:w="2738" w:type="dxa"/>
+          </w:tcPr>
+          <w:p>
+            <w:pPr>
+              <w:jc w:val="center"/>
+            </w:pPr>
+            <w:r>
+              <w:rPr>
+                <w:noProof/>
+              </w:rPr>
+              <mc:AlternateContent>
+                <mc:Choice Requires="wps">
+                  <w:drawing>
+                    <wp:anchor distT="0" distB="0" distL="114300" distR="114300" simplePos="0" relativeHeight="251663360" behindDoc="0" locked="0" layoutInCell="1" allowOverlap="1" wp14:anchorId="2CC5A3E0" wp14:editId="15F86295">
+                      <wp:simplePos x="0" y="0"/>
+                      <wp:positionH relativeFrom="column">
+                        <wp:posOffset>-44319</wp:posOffset>
+                      </wp:positionH>
+                      <wp:positionV relativeFrom="paragraph">
+                        <wp:posOffset>148765</wp:posOffset>
+                      </wp:positionV>
+                      <wp:extent cx="1681656" cy="10511"/>
+                      <wp:effectExtent l="12700" t="12700" r="7620" b="2540"/>
+                      <wp:wrapNone/>
+                      <wp:docPr id="6" name="Straight Connector 6"/>
+                      <wp:cNvGraphicFramePr/>
+                      <a:graphic xmlns:a="http://schemas.openxmlformats.org/drawingml/2006/main">
+                        <a:graphicData uri="http://schemas.microsoft.com/office/word/2010/wordprocessingShape">
+                          <wps:wsp>
+                            <wps:cNvCnPr/>
+                            <wps:spPr>
+                              <a:xfrm flipV="1">
+                                <a:off x="0" y="0"/>
+                                <a:ext cx="1681656" cy="10511"/>
+                              </a:xfrm>
+                              <a:prstGeom prst="line">
+                                <a:avLst/>
+                              </a:prstGeom>
+                              <a:ln w="19050">
+                                <a:solidFill>
+                                  <a:schemeClr val="tx1"/>
+                                </a:solidFill>
+                                <a:prstDash val="sysDot"/>
+                              </a:ln>
+                            </wps:spPr>
+                            <wps:style>
+                              <a:lnRef idx="1">
+                                <a:schemeClr val="accent1"/>
+                              </a:lnRef>
+                              <a:fillRef idx="0">
+                                <a:schemeClr val="accent1"/>
+                              </a:fillRef>
+                              <a:effectRef idx="0">
+                                <a:schemeClr val="accent1"/>
+                              </a:effectRef>
+                              <a:fontRef idx="minor">
+                                <a:schemeClr val="tx1"/>
+                              </a:fontRef>
+                            </wps:style>
+                            <wps:bodyPr/>
+                          </wps:wsp>
+                        </a:graphicData>
+                      </a:graphic>
+                      <wp14:sizeRelH relativeFrom="margin">
+                        <wp14:pctWidth>0</wp14:pctWidth>
+                      </wp14:sizeRelH>
+                      <wp14:sizeRelV relativeFrom="margin">
+                        <wp14:pctHeight>0</wp14:pctHeight>
+                      </wp14:sizeRelV>
+                    </wp:anchor>
+                  </w:drawing>
+                </mc:Choice>
+                <mc:Fallback>
+                  <w:pict>
+                    <v:line w14:anchorId="55FF3A48" id="Straight Connector 6" o:spid="_x0000_s1026" style="position:absolute;flip:y;z-index:251663360;visibility:visible;mso-wrap-style:square;mso-width-percent:0;mso-height-percent:0;mso-wrap-distance-left:9pt;mso-wrap-distance-top:0;mso-wrap-distance-right:9pt;mso-wrap-distance-bottom:0;mso-position-horizontal:absolute;mso-position-horizontal-relative:text;mso-position-vertical:absolute;mso-position-vertical-relative:text;mso-width-percent:0;mso-height-percent:0;mso-width-relative:margin;mso-height-relative:margin" from="-3.5pt,11.7pt" to="128.9pt,12.55pt" o:gfxdata="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" strokecolor="black [3213]" strokeweight="1.5pt">
+                      <v:stroke dashstyle="1 1"/>
+                    </v:line>
+                  </w:pict>
+                </mc:Fallback>
+              </mc:AlternateContent>
+            </w:r>
+          </w:p>
+        </w:tc>
       </w:tr>
       <w:tr>
-        <w:tc>
-          <w:tcPr>
-            <w:tcW w:w="2590" w:type="dxa"/>
+        <w:trPr>
+          <w:trHeight w:val="252"/>
+        </w:trPr>
+        <w:tc>
+          <w:tcPr>
+            <w:tcW w:w="2001" w:type="dxa"/>
           </w:tcPr>
           <w:p/>
         </w:tc>
         <w:tc>
           <w:tcPr>
-            <w:tcW w:w="2590" w:type="dxa"/>
+            <w:tcW w:w="2001" w:type="dxa"/>
           </w:tcPr>
           <w:p>
             <w:pPr>
@@ -1487,7 +1446,7 @@
         </w:tc>
         <w:tc>
           <w:tcPr>
-            <w:tcW w:w="2186" w:type="dxa"/>
+            <w:tcW w:w="1689" w:type="dxa"/>
           </w:tcPr>
           <w:p>
             <w:pPr>
@@ -1502,7 +1461,7 @@
         </w:tc>
         <w:tc>
           <w:tcPr>
-            <w:tcW w:w="2127" w:type="dxa"/>
+            <w:tcW w:w="1643" w:type="dxa"/>
           </w:tcPr>
           <w:p>
             <w:pPr>
@@ -1515,7 +1474,7 @@
         </w:tc>
         <w:tc>
           <w:tcPr>
-            <w:tcW w:w="3543" w:type="dxa"/>
+            <w:tcW w:w="2738" w:type="dxa"/>
           </w:tcPr>
           <w:p>
             <w:pPr>
@@ -1528,6 +1487,7 @@
         </w:tc>
       </w:tr>
     </w:tbl>
+    <w:p/>
     <w:p/>
     <w:p/>
     <w:sectPr>
@@ -1537,7 +1497,7 @@
       <w:footerReference w:type="default" r:id="rId11"/>
       <w:headerReference w:type="first" r:id="rId12"/>
       <w:footerReference w:type="first" r:id="rId13"/>
-      <w:pgSz w:w="15840" w:h="12240" w:orient="landscape"/>
+      <w:pgSz w:w="12240" w:h="15840"/>
       <w:pgMar w:top="1440" w:right="1440" w:bottom="1440" w:left="1440" w:header="708" w:footer="708" w:gutter="0"/>
       <w:cols w:space="708"/>
       <w:docGrid w:linePitch="360"/>

</xml_diff>